<commit_message>
change structure of English folders
</commit_message>
<xml_diff>
--- a/Career/mailing list.docx
+++ b/Career/mailing list.docx
@@ -19,28 +19,76 @@
         <w:rPr>
           <w:lang w:val="en-US"/>
         </w:rPr>
-        <w:t>Viktoriia</w:t>
+        <w:t>Oleksandra</w:t>
       </w:r>
       <w:proofErr w:type="spellEnd"/>
       <w:r>
         <w:rPr>
           <w:lang w:val="en-US"/>
         </w:rPr>
-        <w:t xml:space="preserve">, I would appreciate it very much if you would include me in your network of contacts. I'm junior java-developer and now </w:t>
-      </w:r>
-      <w:r>
-        <w:rPr>
-          <w:lang w:val="en-US"/>
-        </w:rPr>
-        <w:t>I’m</w:t>
-      </w:r>
-      <w:bookmarkStart w:id="0" w:name="_GoBack"/>
-      <w:bookmarkEnd w:id="0"/>
-      <w:r>
-        <w:rPr>
-          <w:lang w:val="en-US"/>
-        </w:rPr>
-        <w:t xml:space="preserve"> open to work. Also I would appreciate feedback regarding my application the java developer position.</w:t>
+        <w:t xml:space="preserve"> I would appreciate it very much if you would include me in your network of contacts. </w:t>
+      </w:r>
+      <w:r>
+        <w:rPr>
+          <w:lang w:val="en-US"/>
+        </w:rPr>
+        <w:t>I</w:t>
+      </w:r>
+      <w:r>
+        <w:rPr>
+          <w:lang w:val="en-US"/>
+        </w:rPr>
+        <w:t xml:space="preserve">'m junior java-developer and </w:t>
+      </w:r>
+      <w:r>
+        <w:rPr>
+          <w:lang w:val="en-US"/>
+        </w:rPr>
+        <w:t xml:space="preserve">want </w:t>
+      </w:r>
+      <w:r>
+        <w:rPr>
+          <w:lang w:val="en-US"/>
+        </w:rPr>
+        <w:t xml:space="preserve">to work </w:t>
+      </w:r>
+      <w:r>
+        <w:rPr>
+          <w:lang w:val="en-US"/>
+        </w:rPr>
+        <w:t xml:space="preserve">at </w:t>
+      </w:r>
+      <w:proofErr w:type="spellStart"/>
+      <w:r>
+        <w:rPr>
+          <w:lang w:val="en-US"/>
+        </w:rPr>
+        <w:t>BotsCrew</w:t>
+      </w:r>
+      <w:proofErr w:type="spellEnd"/>
+      <w:r>
+        <w:rPr>
+          <w:lang w:val="en-US"/>
+        </w:rPr>
+        <w:t xml:space="preserve">. </w:t>
+      </w:r>
+      <w:r>
+        <w:rPr>
+          <w:lang w:val="en-US"/>
+        </w:rPr>
+        <w:t xml:space="preserve">Also I would appreciate feedback regarding my application the </w:t>
+      </w:r>
+      <w:r>
+        <w:rPr>
+          <w:lang w:val="en-US"/>
+        </w:rPr>
+        <w:t xml:space="preserve">strong </w:t>
+      </w:r>
+      <w:r>
+        <w:rPr>
+          <w:lang w:val="en-US"/>
+        </w:rPr>
+        <w:t>java developer position.</w:t>
       </w:r>
     </w:p>
     <w:p>
@@ -66,6 +114,108 @@
     <w:p>
       <w:pPr>
         <w:rPr>
+          <w:lang w:val="en-US"/>
+        </w:rPr>
+      </w:pPr>
+      <w:r>
+        <w:rPr>
+          <w:lang w:val="en-US"/>
+        </w:rPr>
+        <w:t xml:space="preserve">My name is </w:t>
+      </w:r>
+      <w:proofErr w:type="spellStart"/>
+      <w:r>
+        <w:rPr>
+          <w:lang w:val="en-US"/>
+        </w:rPr>
+        <w:t>Elnur</w:t>
+      </w:r>
+      <w:proofErr w:type="spellEnd"/>
+      <w:r>
+        <w:rPr>
+          <w:lang w:val="en-US"/>
+        </w:rPr>
+        <w:t xml:space="preserve">. I've completed a Master’s degree in theoretical physics in Donetsk State University. I've been coding in Java for over a year and a half.   I like solving logic issues and I am encouraged by challenges. </w:t>
+      </w:r>
+      <w:r>
+        <w:rPr>
+          <w:lang w:val="en-US"/>
+        </w:rPr>
+        <w:t>This posit</w:t>
+      </w:r>
+      <w:r>
+        <w:rPr>
+          <w:lang w:val="en-US"/>
+        </w:rPr>
+        <w:t xml:space="preserve">ion fits to my desire to improve my skills that </w:t>
+      </w:r>
+      <w:proofErr w:type="spellStart"/>
+      <w:r>
+        <w:rPr>
+          <w:lang w:val="en-US"/>
+        </w:rPr>
+        <w:t>can not</w:t>
+      </w:r>
+      <w:proofErr w:type="spellEnd"/>
+      <w:r>
+        <w:rPr>
+          <w:lang w:val="en-US"/>
+        </w:rPr>
+        <w:t xml:space="preserve"> but lead to increasing my contribution in the company development.</w:t>
+      </w:r>
+      <w:r>
+        <w:rPr>
+          <w:lang w:val="en-US"/>
+        </w:rPr>
+        <w:t xml:space="preserve"> </w:t>
+      </w:r>
+      <w:r>
+        <w:rPr>
+          <w:lang w:val="en-US"/>
+        </w:rPr>
+        <w:t xml:space="preserve">Also the fact that the company is </w:t>
+      </w:r>
+      <w:proofErr w:type="gramStart"/>
+      <w:r>
+        <w:rPr>
+          <w:lang w:val="en-US"/>
+        </w:rPr>
+        <w:t>located  in</w:t>
+      </w:r>
+      <w:proofErr w:type="gramEnd"/>
+      <w:r>
+        <w:rPr>
+          <w:lang w:val="en-US"/>
+        </w:rPr>
+        <w:t xml:space="preserve"> </w:t>
+      </w:r>
+      <w:proofErr w:type="spellStart"/>
+      <w:r>
+        <w:rPr>
+          <w:lang w:val="en-US"/>
+        </w:rPr>
+        <w:t>Dnipro</w:t>
+      </w:r>
+      <w:proofErr w:type="spellEnd"/>
+      <w:r>
+        <w:rPr>
+          <w:lang w:val="en-US"/>
+        </w:rPr>
+        <w:t xml:space="preserve"> will allow me have more efficient cooperation with my colleagues.</w:t>
+      </w:r>
+      <w:bookmarkStart w:id="0" w:name="_GoBack"/>
+      <w:bookmarkEnd w:id="0"/>
+    </w:p>
+    <w:p>
+      <w:pPr>
+        <w:rPr>
+          <w:lang w:val="en-US"/>
+        </w:rPr>
+      </w:pPr>
+    </w:p>
+    <w:p>
+      <w:pPr>
+        <w:rPr>
           <w:lang w:val="uk-UA"/>
         </w:rPr>
       </w:pPr>
@@ -87,13 +237,19 @@
         <w:rPr>
           <w:lang w:val="en-US"/>
         </w:rPr>
-        <w:t>. I've completed a Master’s degree in theoretical physics in Donetsk State University. I've been coding in Java for over a year and a half.   I like solving logic issues and I am encouraged by challenges. And for my alternative energy is very interesti</w:t>
-      </w:r>
-      <w:r>
-        <w:rPr>
-          <w:lang w:val="en-US"/>
-        </w:rPr>
-        <w:t>ng field of physics. This posit</w:t>
+        <w:t xml:space="preserve">. I've completed a Master’s degree in theoretical physics in Donetsk State University. I've been coding in Java for over a year and a half.   I like solving logic issues and I am encouraged by challenges. </w:t>
+      </w:r>
+      <w:r>
+        <w:rPr>
+          <w:lang w:val="en-US"/>
+        </w:rPr>
+        <w:t xml:space="preserve"> Also creating bots is amazing activity and bots themselves are very useful tool to make our life easier and more comfortable.  </w:t>
+      </w:r>
+      <w:r>
+        <w:rPr>
+          <w:lang w:val="en-US"/>
+        </w:rPr>
+        <w:t>This posit</w:t>
       </w:r>
       <w:r>
         <w:rPr>

</xml_diff>